<commit_message>
Music and gun sounds and memory leaks :D
</commit_message>
<xml_diff>
--- a/src/data/PizzaTales script.docx
+++ b/src/data/PizzaTales script.docx
@@ -3,13 +3,8 @@
 <w:document xmlns:wpc="http://schemas.microsoft.com/office/word/2010/wordprocessingCanvas" xmlns:cx="http://schemas.microsoft.com/office/drawing/2014/chartex" xmlns:cx1="http://schemas.microsoft.com/office/drawing/2015/9/8/chartex" xmlns:cx2="http://schemas.microsoft.com/office/drawing/2015/10/21/chartex" xmlns:mc="http://schemas.openxmlformats.org/markup-compatibility/2006" xmlns:o="urn:schemas-microsoft-com:office:office" xmlns:r="http://schemas.openxmlformats.org/officeDocument/2006/relationships" xmlns:m="http://schemas.openxmlformats.org/officeDocument/2006/math" xmlns:v="urn:schemas-microsoft-com:vml" xmlns:wp14="http://schemas.microsoft.com/office/word/2010/wordprocessingDrawing" xmlns:wp="http://schemas.openxmlformats.org/drawingml/2006/wordprocessingDrawing" xmlns:w10="urn:schemas-microsoft-com:office:word" xmlns:w="http://schemas.openxmlformats.org/wordprocessingml/2006/main" xmlns:w14="http://schemas.microsoft.com/office/word/2010/wordml" xmlns:w15="http://schemas.microsoft.com/office/word/2012/wordml" xmlns:w16se="http://schemas.microsoft.com/office/word/2015/wordml/symex" xmlns:wpg="http://schemas.microsoft.com/office/word/2010/wordprocessingGroup" xmlns:wpi="http://schemas.microsoft.com/office/word/2010/wordprocessingInk" xmlns:wne="http://schemas.microsoft.com/office/word/2006/wordml" xmlns:wps="http://schemas.microsoft.com/office/word/2010/wordprocessingShape" mc:Ignorable="w14 w15 w16se wp14">
   <w:body>
     <w:p>
-      <w:proofErr w:type="spellStart"/>
-      <w:r>
-        <w:t>PizzaTales</w:t>
-      </w:r>
-      <w:proofErr w:type="spellEnd"/>
-      <w:r>
-        <w:t xml:space="preserve"> script</w:t>
+      <w:r>
+        <w:t>PizzaTales script</w:t>
       </w:r>
     </w:p>
     <w:p/>
@@ -21,15 +16,7 @@
         <w:t>------------------------------------</w:t>
       </w:r>
       <w:r>
-        <w:t>------------------</w:t>
-      </w:r>
-      <w:proofErr w:type="spellStart"/>
-      <w:r>
-        <w:t>cutscene</w:t>
-      </w:r>
-      <w:proofErr w:type="spellEnd"/>
-      <w:r>
-        <w:t xml:space="preserve"> beginning</w:t>
+        <w:t>------------------cutscene beginning</w:t>
       </w:r>
       <w:r>
         <w:t>----------------------------------------------------------</w:t>
@@ -61,15 +48,7 @@
         <w:t>-----------------------------------------------</w:t>
       </w:r>
       <w:r>
-        <w:t>-------</w:t>
-      </w:r>
-      <w:proofErr w:type="spellStart"/>
-      <w:r>
-        <w:t>cutscene</w:t>
-      </w:r>
-      <w:proofErr w:type="spellEnd"/>
-      <w:r>
-        <w:t xml:space="preserve"> beginning</w:t>
+        <w:t>-------cutscene beginning</w:t>
       </w:r>
       <w:r>
         <w:t>-----------------------------------------------------------</w:t>
@@ -86,15 +65,15 @@
         <w:t>“</w:t>
       </w:r>
       <w:r>
-        <w:t xml:space="preserve">Huh? How did you get here, </w:t>
-      </w:r>
-      <w:proofErr w:type="gramStart"/>
-      <w:r>
-        <w:t>you</w:t>
-      </w:r>
-      <w:proofErr w:type="gramEnd"/>
-      <w:r>
-        <w:t xml:space="preserve"> filth?! Oh, no matter, this will take but a minute, and you’ll the rest of your kind.”</w:t>
+        <w:t xml:space="preserve">Huh? How did you get here, you filth?! Oh, no matter, this will take but a minute, and you’ll </w:t>
+      </w:r>
+      <w:r>
+        <w:t xml:space="preserve">join </w:t>
+      </w:r>
+      <w:bookmarkStart w:id="0" w:name="_GoBack"/>
+      <w:bookmarkEnd w:id="0"/>
+      <w:r>
+        <w:t>the rest of your kind.”</w:t>
       </w:r>
     </w:p>
     <w:p/>
@@ -118,42 +97,13 @@
     <w:p>
       <w:r>
         <w:tab/>
-        <w:t xml:space="preserve">“So you’re the one who’s been giving my troops shit, eh? Your efforts are about to go up in flames! Heh </w:t>
-      </w:r>
-      <w:proofErr w:type="spellStart"/>
-      <w:r>
-        <w:t>heh</w:t>
-      </w:r>
-      <w:proofErr w:type="spellEnd"/>
-      <w:r>
-        <w:t xml:space="preserve"> heh…. You get it? Cause I’m going to burn you up! Heh </w:t>
-      </w:r>
-      <w:proofErr w:type="spellStart"/>
-      <w:r>
-        <w:t>heh</w:t>
-      </w:r>
-      <w:proofErr w:type="spellEnd"/>
-      <w:r>
-        <w:t xml:space="preserve"> heh….”</w:t>
+        <w:t>“So you’re the one who’s been giving my troops shit, eh? Your efforts are about to go up in flames! Heh heh heh…. You get it? Cause I’m going to burn you up! Heh heh heh….”</w:t>
       </w:r>
     </w:p>
     <w:p/>
     <w:p>
-      <w:proofErr w:type="spellStart"/>
-      <w:r>
-        <w:t>Garlnstein</w:t>
-      </w:r>
-      <w:proofErr w:type="spellEnd"/>
-      <w:r>
-        <w:t xml:space="preserve"> and </w:t>
-      </w:r>
-      <w:proofErr w:type="spellStart"/>
-      <w:r>
-        <w:t>Oniough</w:t>
-      </w:r>
-      <w:proofErr w:type="spellEnd"/>
-      <w:r>
-        <w:t>:</w:t>
+      <w:r>
+        <w:t>Garlnstein and Oniough:</w:t>
       </w:r>
     </w:p>
     <w:p>
@@ -186,15 +136,7 @@
         <w:ind w:firstLine="720"/>
       </w:pPr>
       <w:r>
-        <w:t xml:space="preserve">O: “Oh, I said it? Ah damn it! Well, let’s just kill the pizza </w:t>
-      </w:r>
-      <w:proofErr w:type="spellStart"/>
-      <w:r>
-        <w:t>Garlie</w:t>
-      </w:r>
-      <w:proofErr w:type="spellEnd"/>
-      <w:r>
-        <w:t>”</w:t>
+        <w:t>O: “Oh, I said it? Ah damn it! Well, let’s just kill the pizza Garlie”</w:t>
       </w:r>
     </w:p>
     <w:p>
@@ -215,15 +157,7 @@
       <w:r>
         <w:lastRenderedPageBreak/>
         <w:tab/>
-        <w:t xml:space="preserve">“You are too late. With the artifact I have become immensely powerful. You </w:t>
-      </w:r>
-      <w:proofErr w:type="gramStart"/>
-      <w:r>
-        <w:t>fools</w:t>
-      </w:r>
-      <w:proofErr w:type="gramEnd"/>
-      <w:r>
-        <w:t xml:space="preserve">! You had no clue of the power emanating from it. Now you will witness the power you no longer possess!” </w:t>
+        <w:t xml:space="preserve">“You are too late. With the artifact I have become immensely powerful. You fools! You had no clue of the power emanating from it. Now you will witness the power you no longer possess!” </w:t>
       </w:r>
     </w:p>
     <w:p/>
@@ -232,15 +166,7 @@
         <w:jc w:val="center"/>
       </w:pPr>
       <w:r>
-        <w:t>----------------------------------------------------------</w:t>
-      </w:r>
-      <w:proofErr w:type="spellStart"/>
-      <w:r>
-        <w:t>cutscene</w:t>
-      </w:r>
-      <w:proofErr w:type="spellEnd"/>
-      <w:r>
-        <w:t xml:space="preserve"> end---------------------------------------------------------------</w:t>
+        <w:t>----------------------------------------------------------cutscene end---------------------------------------------------------------</w:t>
       </w:r>
     </w:p>
     <w:p>
@@ -271,23 +197,13 @@
       <w:r>
         <w:t>.</w:t>
       </w:r>
-      <w:bookmarkStart w:id="0" w:name="_GoBack"/>
-      <w:bookmarkEnd w:id="0"/>
     </w:p>
     <w:p>
       <w:pPr>
         <w:jc w:val="center"/>
       </w:pPr>
       <w:r>
-        <w:t>----------------------------------------------------------</w:t>
-      </w:r>
-      <w:proofErr w:type="spellStart"/>
-      <w:r>
-        <w:t>cutscene</w:t>
-      </w:r>
-      <w:proofErr w:type="spellEnd"/>
-      <w:r>
-        <w:t xml:space="preserve"> end---------------------------------------------------------------</w:t>
+        <w:t>----------------------------------------------------------cutscene end---------------------------------------------------------------</w:t>
       </w:r>
     </w:p>
     <w:p/>

</xml_diff>